<commit_message>
new data and tambahkan batasan masalah
</commit_message>
<xml_diff>
--- a/Proposal TA/Judul komparasi machine learning/Data/data laptop/Laptop macbook/Sitasi data/Sitasi data.docx
+++ b/Proposal TA/Judul komparasi machine learning/Data/data laptop/Laptop macbook/Sitasi data/Sitasi data.docx
@@ -129,6 +129,75 @@
           <w:szCs w:val="24"/>
         </w:rPr>
         <w:t>Review Produk - MacBook Air 2022 M2 Chip 13" Inch 512GB 256GB RAM 8GB Apple IBOX - INTER, 256GB GREY | Tokopedia</w:t>
+      </w:r>
+      <w:r>
+        <w:rPr>
+          <w:rFonts w:ascii="Times New Roman" w:hAnsi="Times New Roman" w:cs="Times New Roman"/>
+          <w:noProof/>
+          <w:sz w:val="24"/>
+          <w:szCs w:val="24"/>
+        </w:rPr>
+        <w:t>, n.d.)</w:t>
+      </w:r>
+      <w:r>
+        <w:rPr>
+          <w:rFonts w:ascii="Times New Roman" w:hAnsi="Times New Roman" w:cs="Times New Roman"/>
+          <w:sz w:val="24"/>
+          <w:szCs w:val="24"/>
+        </w:rPr>
+        <w:fldChar w:fldCharType="end"/>
+      </w:r>
+    </w:p>
+    <w:p>
+      <w:pPr>
+        <w:rPr>
+          <w:rFonts w:ascii="Times New Roman" w:hAnsi="Times New Roman" w:cs="Times New Roman"/>
+          <w:sz w:val="24"/>
+          <w:szCs w:val="24"/>
+        </w:rPr>
+      </w:pPr>
+      <w:r>
+        <w:rPr>
+          <w:rFonts w:ascii="Times New Roman" w:hAnsi="Times New Roman" w:cs="Times New Roman"/>
+          <w:sz w:val="24"/>
+          <w:szCs w:val="24"/>
+        </w:rPr>
+        <w:fldChar w:fldCharType="begin" w:fldLock="1"/>
+      </w:r>
+      <w:r>
+        <w:rPr>
+          <w:rFonts w:ascii="Times New Roman" w:hAnsi="Times New Roman" w:cs="Times New Roman"/>
+          <w:sz w:val="24"/>
+          <w:szCs w:val="24"/>
+        </w:rPr>
+        <w:instrText>ADDIN CSL_CITATION {"citationItems":[{"id":"ITEM-1","itemData":{"URL":"https://www.tokopedia.com/newrizkyapple/apple-macbook-air-2020-m1-chip-512gb-space-gray-gold-silver-256gb-resmi-inter-256gb-grey/review","accessed":{"date-parts":[["2023","3","18"]]},"id":"ITEM-1","issued":{"date-parts":[["0"]]},"title":"Review Produk - Apple Macbook Air 2020 M1 Chip 512GB Space Gray Gold Silver 256GB - Resmi INTER, 256GB GREY | Tokopedia","type":"webpage"},"uris":["http://www.mendeley.com/documents/?uuid=2f9607c7-fcd9-367d-86ff-c45cf63b303a"]}],"mendeley":{"formattedCitation":"(&lt;i&gt;Review Produk - Apple Macbook Air 2020 M1 Chip 512GB Space Gray Gold Silver 256GB - Resmi INTER, 256GB GREY | Tokopedia&lt;/i&gt;, n.d.)","plainTextFormattedCitation":"(Review Produk - Apple Macbook Air 2020 M1 Chip 512GB Space Gray Gold Silver 256GB - Resmi INTER, 256GB GREY | Tokopedia, n.d.)"},"properties":{"noteIndex":0},"schema":"https://github.com/citation-style-language/schema/raw/master/csl-citation.json"}</w:instrText>
+      </w:r>
+      <w:r>
+        <w:rPr>
+          <w:rFonts w:ascii="Times New Roman" w:hAnsi="Times New Roman" w:cs="Times New Roman"/>
+          <w:sz w:val="24"/>
+          <w:szCs w:val="24"/>
+        </w:rPr>
+        <w:fldChar w:fldCharType="separate"/>
+      </w:r>
+      <w:r>
+        <w:rPr>
+          <w:rFonts w:ascii="Times New Roman" w:hAnsi="Times New Roman" w:cs="Times New Roman"/>
+          <w:noProof/>
+          <w:sz w:val="24"/>
+          <w:szCs w:val="24"/>
+        </w:rPr>
+        <w:t>(</w:t>
+      </w:r>
+      <w:r>
+        <w:rPr>
+          <w:rFonts w:ascii="Times New Roman" w:hAnsi="Times New Roman" w:cs="Times New Roman"/>
+          <w:i/>
+          <w:noProof/>
+          <w:sz w:val="24"/>
+          <w:szCs w:val="24"/>
+        </w:rPr>
+        <w:t>Review Produk - Apple Macbook Air 2020 M1 Chip 512GB Space Gray Gold Silver 256GB - Resmi INTER, 256GB GREY | Tokopedia</w:t>
       </w:r>
       <w:r>
         <w:rPr>
@@ -158,12 +227,11 @@
         <w:adjustRightInd w:val="0"/>
         <w:spacing w:line="240" w:lineRule="auto"/>
         <w:ind w:left="480" w:hanging="480"/>
-        <w:jc w:val="both"/>
-        <w:rPr>
-          <w:rFonts w:ascii="Times New Roman" w:hAnsi="Times New Roman" w:cs="Times New Roman"/>
-          <w:noProof/>
-          <w:sz w:val="24"/>
-          <w:szCs w:val="28"/>
+        <w:rPr>
+          <w:rFonts w:ascii="Times New Roman" w:hAnsi="Times New Roman" w:cs="Times New Roman"/>
+          <w:noProof/>
+          <w:sz w:val="24"/>
+          <w:szCs w:val="24"/>
         </w:rPr>
       </w:pPr>
       <w:r>
@@ -197,18 +265,18 @@
           <w:iCs/>
           <w:noProof/>
           <w:sz w:val="24"/>
-          <w:szCs w:val="28"/>
-        </w:rPr>
-        <w:t>Review Produk - MacBook Air 2022 M2 Chip 13" Inch 512GB 256GB RAM 8GB Apple IBOX - INTER, 256GB GREY | Tokopedia</w:t>
-      </w:r>
-      <w:r>
-        <w:rPr>
-          <w:rFonts w:ascii="Times New Roman" w:hAnsi="Times New Roman" w:cs="Times New Roman"/>
-          <w:noProof/>
-          <w:sz w:val="24"/>
-          <w:szCs w:val="28"/>
-        </w:rPr>
-        <w:t>. (n.d.). Retrieved March 17, 2023, from https://www.tokopedia.com/studioponsel/macbook-air-2022-m2-chip-13-inch-512gb-256gb-ram-8gb-apple-ibox-inter-256gb-grey/review</w:t>
+          <w:szCs w:val="24"/>
+        </w:rPr>
+        <w:t>Review Produk - Apple Macbook Air 2020 M1 Chip 512GB Space Gray Gold Silver 256GB - Resmi INTER, 256GB GREY | Tokopedia</w:t>
+      </w:r>
+      <w:r>
+        <w:rPr>
+          <w:rFonts w:ascii="Times New Roman" w:hAnsi="Times New Roman" w:cs="Times New Roman"/>
+          <w:noProof/>
+          <w:sz w:val="24"/>
+          <w:szCs w:val="24"/>
+        </w:rPr>
+        <w:t>. (n.d.). Retrieved March 18, 2023, from https://www.tokopedia.com/newrizkyapple/apple-macbook-air-2020-m1-chip-512gb-space-gray-gold-silver-256gb-resmi-inter-256gb-grey/review</w:t>
       </w:r>
     </w:p>
     <w:p>
@@ -219,7 +287,6 @@
         <w:adjustRightInd w:val="0"/>
         <w:spacing w:line="240" w:lineRule="auto"/>
         <w:ind w:left="480" w:hanging="480"/>
-        <w:jc w:val="both"/>
         <w:rPr>
           <w:rFonts w:ascii="Times New Roman" w:hAnsi="Times New Roman" w:cs="Times New Roman"/>
           <w:noProof/>
@@ -234,7 +301,42 @@
           <w:iCs/>
           <w:noProof/>
           <w:sz w:val="24"/>
-          <w:szCs w:val="28"/>
+          <w:szCs w:val="24"/>
+        </w:rPr>
+        <w:t>Review Produk - MacBook Air 2022 M2 Chip 13" Inch 512GB 256GB RAM 8GB Apple IBOX - INTER, 256GB GREY | Tokopedia</w:t>
+      </w:r>
+      <w:r>
+        <w:rPr>
+          <w:rFonts w:ascii="Times New Roman" w:hAnsi="Times New Roman" w:cs="Times New Roman"/>
+          <w:noProof/>
+          <w:sz w:val="24"/>
+          <w:szCs w:val="24"/>
+        </w:rPr>
+        <w:t>. (n.d.). Retrieved March 17, 2023, from https://www.tokopedia.com/studioponsel/macbook-air-2022-m2-chip-13-inch-512gb-256gb-ram-8gb-apple-ibox-inter-256gb-grey/review</w:t>
+      </w:r>
+    </w:p>
+    <w:p>
+      <w:pPr>
+        <w:widowControl w:val="0"/>
+        <w:autoSpaceDE w:val="0"/>
+        <w:autoSpaceDN w:val="0"/>
+        <w:adjustRightInd w:val="0"/>
+        <w:spacing w:line="240" w:lineRule="auto"/>
+        <w:ind w:left="480" w:hanging="480"/>
+        <w:rPr>
+          <w:rFonts w:ascii="Times New Roman" w:hAnsi="Times New Roman" w:cs="Times New Roman"/>
+          <w:noProof/>
+          <w:sz w:val="24"/>
+        </w:rPr>
+      </w:pPr>
+      <w:r>
+        <w:rPr>
+          <w:rFonts w:ascii="Times New Roman" w:hAnsi="Times New Roman" w:cs="Times New Roman"/>
+          <w:i/>
+          <w:iCs/>
+          <w:noProof/>
+          <w:sz w:val="24"/>
+          <w:szCs w:val="24"/>
         </w:rPr>
         <w:t>Review Produk - New MacBook Air 2020 13 inch M1 Chip 8 Core CPU/ 7 Core GPU/ 256GB SSD - INTER, 8/256gb Grey | Tokopedia</w:t>
       </w:r>
@@ -243,7 +345,7 @@
           <w:rFonts w:ascii="Times New Roman" w:hAnsi="Times New Roman" w:cs="Times New Roman"/>
           <w:noProof/>
           <w:sz w:val="24"/>
-          <w:szCs w:val="28"/>
+          <w:szCs w:val="24"/>
         </w:rPr>
         <w:t>. (n.d.). Retrieved March 16, 2023, from https://www.tokopedia.com/applewatchstuff/new-macbook-air-2020-13-inch-m1-chip-8-core-cpu-7-core-gpu-256gb-ssd-inter-8-256gb-grey/review</w:t>
       </w:r>

</xml_diff>